<commit_message>
reunión, cosas que hacer
</commit_message>
<xml_diff>
--- a/Cosas que hacer.docx
+++ b/Cosas que hacer.docx
@@ -482,10 +482,128 @@
         <w:t>/ fotos con la esteganografia.</w:t>
       </w:r>
     </w:p>
+    <w:p/>
+    <w:p/>
+    <w:p>
+      <w:pPr>
+        <w:rPr>
+          <w:rFonts w:ascii="Helvetica" w:hAnsi="Helvetica" w:cs="Helvetica"/>
+          <w:lang w:val="es-ES"/>
+        </w:rPr>
+      </w:pPr>
+      <w:r>
+        <w:rPr>
+          <w:rFonts w:ascii="Helvetica" w:hAnsi="Helvetica" w:cs="Helvetica"/>
+          <w:lang w:val="es-ES"/>
+        </w:rPr>
+        <w:t>____________________________</w:t>
+      </w:r>
+    </w:p>
+    <w:p/>
+    <w:p/>
+    <w:p>
+      <w:r>
+        <w:t>esteban nos manda memoria ejemplo</w:t>
+      </w:r>
+    </w:p>
+    <w:p>
+      <w:r>
+        <w:t>seguir buscando sobre estado del arte</w:t>
+      </w:r>
+    </w:p>
     <w:p>
       <w:bookmarkStart w:id="0" w:name="_GoBack"/>
       <w:bookmarkEnd w:id="0"/>
     </w:p>
+    <w:p>
+      <w:r>
+        <w:t>MEMORIA</w:t>
+      </w:r>
+      <w:r>
+        <w:t xml:space="preserve"> ( 20000 palabras aprox 50 – 100 hojas)</w:t>
+      </w:r>
+    </w:p>
+    <w:p/>
+    <w:p>
+      <w:pPr>
+        <w:pStyle w:val="Prrafodelista"/>
+        <w:numPr>
+          <w:ilvl w:val="0"/>
+          <w:numId w:val="2"/>
+        </w:numPr>
+      </w:pPr>
+      <w:r>
+        <w:t>Introducción:</w:t>
+      </w:r>
+    </w:p>
+    <w:p>
+      <w:pPr>
+        <w:pStyle w:val="Prrafodelista"/>
+        <w:numPr>
+          <w:ilvl w:val="1"/>
+          <w:numId w:val="2"/>
+        </w:numPr>
+      </w:pPr>
+      <w:r>
+        <w:t>Motivación</w:t>
+      </w:r>
+    </w:p>
+    <w:p>
+      <w:pPr>
+        <w:pStyle w:val="Prrafodelista"/>
+        <w:numPr>
+          <w:ilvl w:val="1"/>
+          <w:numId w:val="2"/>
+        </w:numPr>
+      </w:pPr>
+      <w:r>
+        <w:t>Objetivos</w:t>
+      </w:r>
+    </w:p>
+    <w:p>
+      <w:pPr>
+        <w:pStyle w:val="Prrafodelista"/>
+        <w:numPr>
+          <w:ilvl w:val="0"/>
+          <w:numId w:val="2"/>
+        </w:numPr>
+      </w:pPr>
+      <w:r>
+        <w:t>Marco teórico / conceptualización</w:t>
+      </w:r>
+    </w:p>
+    <w:p>
+      <w:pPr>
+        <w:pStyle w:val="Prrafodelista"/>
+        <w:numPr>
+          <w:ilvl w:val="0"/>
+          <w:numId w:val="2"/>
+        </w:numPr>
+      </w:pPr>
+      <w:r>
+        <w:t>Estado del arte, en que punto se encuentra actualmente el análisis forense</w:t>
+      </w:r>
+    </w:p>
+    <w:p>
+      <w:pPr>
+        <w:pStyle w:val="Prrafodelista"/>
+        <w:numPr>
+          <w:ilvl w:val="0"/>
+          <w:numId w:val="2"/>
+        </w:numPr>
+      </w:pPr>
+      <w:r>
+        <w:t xml:space="preserve">Propuesta </w:t>
+      </w:r>
+    </w:p>
+    <w:p/>
+    <w:p>
+      <w:r>
+        <w:tab/>
+      </w:r>
+    </w:p>
+    <w:p/>
+    <w:p/>
     <w:sectPr>
       <w:pgSz w:w="11900" w:h="16840"/>
       <w:pgMar w:top="1417" w:right="1701" w:bottom="1417" w:left="1701" w:header="708" w:footer="708" w:gutter="0"/>
@@ -494,6 +612,216 @@
     </w:sectPr>
   </w:body>
 </w:document>
+</file>
+
+<file path=word/numbering.xml><?xml version="1.0" encoding="utf-8"?>
+<w:numbering xmlns:wpc="http://schemas.microsoft.com/office/word/2010/wordprocessingCanvas" xmlns:mo="http://schemas.microsoft.com/office/mac/office/2008/main" xmlns:mc="http://schemas.openxmlformats.org/markup-compatibility/2006" xmlns:mv="urn:schemas-microsoft-com:mac:vml" xmlns:o="urn:schemas-microsoft-com:office:office" xmlns:r="http://schemas.openxmlformats.org/officeDocument/2006/relationships" xmlns:m="http://schemas.openxmlformats.org/officeDocument/2006/math" xmlns:v="urn:schemas-microsoft-com:vml" xmlns:wp14="http://schemas.microsoft.com/office/word/2010/wordprocessingDrawing" xmlns:wp="http://schemas.openxmlformats.org/drawingml/2006/wordprocessingDrawing" xmlns:w10="urn:schemas-microsoft-com:office:word" xmlns:w="http://schemas.openxmlformats.org/wordprocessingml/2006/main" xmlns:w14="http://schemas.microsoft.com/office/word/2010/wordml" xmlns:wpg="http://schemas.microsoft.com/office/word/2010/wordprocessingGroup" xmlns:wpi="http://schemas.microsoft.com/office/word/2010/wordprocessingInk" xmlns:wne="http://schemas.microsoft.com/office/word/2006/wordml" xmlns:wps="http://schemas.microsoft.com/office/word/2010/wordprocessingShape" mc:Ignorable="w14 wp14">
+  <w:abstractNum w:abstractNumId="0">
+    <w:nsid w:val="38DE4C14"/>
+    <w:multiLevelType w:val="hybridMultilevel"/>
+    <w:tmpl w:val="9ABEFBE0"/>
+    <w:lvl w:ilvl="0" w:tplc="0C0A000F">
+      <w:start w:val="1"/>
+      <w:numFmt w:val="decimal"/>
+      <w:lvlText w:val="%1."/>
+      <w:lvlJc w:val="left"/>
+      <w:pPr>
+        <w:ind w:left="720" w:hanging="360"/>
+      </w:pPr>
+    </w:lvl>
+    <w:lvl w:ilvl="1" w:tplc="0C0A0019">
+      <w:start w:val="1"/>
+      <w:numFmt w:val="lowerLetter"/>
+      <w:lvlText w:val="%2."/>
+      <w:lvlJc w:val="left"/>
+      <w:pPr>
+        <w:ind w:left="1440" w:hanging="360"/>
+      </w:pPr>
+    </w:lvl>
+    <w:lvl w:ilvl="2" w:tplc="0C0A001B" w:tentative="1">
+      <w:start w:val="1"/>
+      <w:numFmt w:val="lowerRoman"/>
+      <w:lvlText w:val="%3."/>
+      <w:lvlJc w:val="right"/>
+      <w:pPr>
+        <w:ind w:left="2160" w:hanging="180"/>
+      </w:pPr>
+    </w:lvl>
+    <w:lvl w:ilvl="3" w:tplc="0C0A000F" w:tentative="1">
+      <w:start w:val="1"/>
+      <w:numFmt w:val="decimal"/>
+      <w:lvlText w:val="%4."/>
+      <w:lvlJc w:val="left"/>
+      <w:pPr>
+        <w:ind w:left="2880" w:hanging="360"/>
+      </w:pPr>
+    </w:lvl>
+    <w:lvl w:ilvl="4" w:tplc="0C0A0019" w:tentative="1">
+      <w:start w:val="1"/>
+      <w:numFmt w:val="lowerLetter"/>
+      <w:lvlText w:val="%5."/>
+      <w:lvlJc w:val="left"/>
+      <w:pPr>
+        <w:ind w:left="3600" w:hanging="360"/>
+      </w:pPr>
+    </w:lvl>
+    <w:lvl w:ilvl="5" w:tplc="0C0A001B" w:tentative="1">
+      <w:start w:val="1"/>
+      <w:numFmt w:val="lowerRoman"/>
+      <w:lvlText w:val="%6."/>
+      <w:lvlJc w:val="right"/>
+      <w:pPr>
+        <w:ind w:left="4320" w:hanging="180"/>
+      </w:pPr>
+    </w:lvl>
+    <w:lvl w:ilvl="6" w:tplc="0C0A000F" w:tentative="1">
+      <w:start w:val="1"/>
+      <w:numFmt w:val="decimal"/>
+      <w:lvlText w:val="%7."/>
+      <w:lvlJc w:val="left"/>
+      <w:pPr>
+        <w:ind w:left="5040" w:hanging="360"/>
+      </w:pPr>
+    </w:lvl>
+    <w:lvl w:ilvl="7" w:tplc="0C0A0019" w:tentative="1">
+      <w:start w:val="1"/>
+      <w:numFmt w:val="lowerLetter"/>
+      <w:lvlText w:val="%8."/>
+      <w:lvlJc w:val="left"/>
+      <w:pPr>
+        <w:ind w:left="5760" w:hanging="360"/>
+      </w:pPr>
+    </w:lvl>
+    <w:lvl w:ilvl="8" w:tplc="0C0A001B" w:tentative="1">
+      <w:start w:val="1"/>
+      <w:numFmt w:val="lowerRoman"/>
+      <w:lvlText w:val="%9."/>
+      <w:lvlJc w:val="right"/>
+      <w:pPr>
+        <w:ind w:left="6480" w:hanging="180"/>
+      </w:pPr>
+    </w:lvl>
+  </w:abstractNum>
+  <w:abstractNum w:abstractNumId="1">
+    <w:nsid w:val="4B037B0D"/>
+    <w:multiLevelType w:val="hybridMultilevel"/>
+    <w:tmpl w:val="1CF43B04"/>
+    <w:lvl w:ilvl="0" w:tplc="0C0A0001">
+      <w:start w:val="1"/>
+      <w:numFmt w:val="bullet"/>
+      <w:lvlText w:val=""/>
+      <w:lvlJc w:val="left"/>
+      <w:pPr>
+        <w:ind w:left="1427" w:hanging="360"/>
+      </w:pPr>
+      <w:rPr>
+        <w:rFonts w:ascii="Symbol" w:hAnsi="Symbol" w:hint="default"/>
+      </w:rPr>
+    </w:lvl>
+    <w:lvl w:ilvl="1" w:tplc="0C0A0003">
+      <w:start w:val="1"/>
+      <w:numFmt w:val="bullet"/>
+      <w:lvlText w:val="o"/>
+      <w:lvlJc w:val="left"/>
+      <w:pPr>
+        <w:ind w:left="2147" w:hanging="360"/>
+      </w:pPr>
+      <w:rPr>
+        <w:rFonts w:ascii="Courier New" w:hAnsi="Courier New" w:hint="default"/>
+      </w:rPr>
+    </w:lvl>
+    <w:lvl w:ilvl="2" w:tplc="0C0A0005">
+      <w:start w:val="1"/>
+      <w:numFmt w:val="bullet"/>
+      <w:lvlText w:val=""/>
+      <w:lvlJc w:val="left"/>
+      <w:pPr>
+        <w:ind w:left="2867" w:hanging="360"/>
+      </w:pPr>
+      <w:rPr>
+        <w:rFonts w:ascii="Wingdings" w:hAnsi="Wingdings" w:hint="default"/>
+      </w:rPr>
+    </w:lvl>
+    <w:lvl w:ilvl="3" w:tplc="0C0A0001" w:tentative="1">
+      <w:start w:val="1"/>
+      <w:numFmt w:val="bullet"/>
+      <w:lvlText w:val=""/>
+      <w:lvlJc w:val="left"/>
+      <w:pPr>
+        <w:ind w:left="3587" w:hanging="360"/>
+      </w:pPr>
+      <w:rPr>
+        <w:rFonts w:ascii="Symbol" w:hAnsi="Symbol" w:hint="default"/>
+      </w:rPr>
+    </w:lvl>
+    <w:lvl w:ilvl="4" w:tplc="0C0A0003" w:tentative="1">
+      <w:start w:val="1"/>
+      <w:numFmt w:val="bullet"/>
+      <w:lvlText w:val="o"/>
+      <w:lvlJc w:val="left"/>
+      <w:pPr>
+        <w:ind w:left="4307" w:hanging="360"/>
+      </w:pPr>
+      <w:rPr>
+        <w:rFonts w:ascii="Courier New" w:hAnsi="Courier New" w:hint="default"/>
+      </w:rPr>
+    </w:lvl>
+    <w:lvl w:ilvl="5" w:tplc="0C0A0005" w:tentative="1">
+      <w:start w:val="1"/>
+      <w:numFmt w:val="bullet"/>
+      <w:lvlText w:val=""/>
+      <w:lvlJc w:val="left"/>
+      <w:pPr>
+        <w:ind w:left="5027" w:hanging="360"/>
+      </w:pPr>
+      <w:rPr>
+        <w:rFonts w:ascii="Wingdings" w:hAnsi="Wingdings" w:hint="default"/>
+      </w:rPr>
+    </w:lvl>
+    <w:lvl w:ilvl="6" w:tplc="0C0A0001" w:tentative="1">
+      <w:start w:val="1"/>
+      <w:numFmt w:val="bullet"/>
+      <w:lvlText w:val=""/>
+      <w:lvlJc w:val="left"/>
+      <w:pPr>
+        <w:ind w:left="5747" w:hanging="360"/>
+      </w:pPr>
+      <w:rPr>
+        <w:rFonts w:ascii="Symbol" w:hAnsi="Symbol" w:hint="default"/>
+      </w:rPr>
+    </w:lvl>
+    <w:lvl w:ilvl="7" w:tplc="0C0A0003" w:tentative="1">
+      <w:start w:val="1"/>
+      <w:numFmt w:val="bullet"/>
+      <w:lvlText w:val="o"/>
+      <w:lvlJc w:val="left"/>
+      <w:pPr>
+        <w:ind w:left="6467" w:hanging="360"/>
+      </w:pPr>
+      <w:rPr>
+        <w:rFonts w:ascii="Courier New" w:hAnsi="Courier New" w:hint="default"/>
+      </w:rPr>
+    </w:lvl>
+    <w:lvl w:ilvl="8" w:tplc="0C0A0005" w:tentative="1">
+      <w:start w:val="1"/>
+      <w:numFmt w:val="bullet"/>
+      <w:lvlText w:val=""/>
+      <w:lvlJc w:val="left"/>
+      <w:pPr>
+        <w:ind w:left="7187" w:hanging="360"/>
+      </w:pPr>
+      <w:rPr>
+        <w:rFonts w:ascii="Wingdings" w:hAnsi="Wingdings" w:hint="default"/>
+      </w:rPr>
+    </w:lvl>
+  </w:abstractNum>
+  <w:num w:numId="1">
+    <w:abstractNumId w:val="1"/>
+  </w:num>
+  <w:num w:numId="2">
+    <w:abstractNumId w:val="0"/>
+  </w:num>
+</w:numbering>
 </file>
 
 <file path=word/styles.xml><?xml version="1.0" encoding="utf-8"?>
@@ -755,6 +1083,17 @@
       <w:sz w:val="52"/>
       <w:szCs w:val="52"/>
     </w:rPr>
+  </w:style>
+  <w:style w:type="paragraph" w:styleId="Prrafodelista">
+    <w:name w:val="List Paragraph"/>
+    <w:basedOn w:val="Normal"/>
+    <w:uiPriority w:val="34"/>
+    <w:qFormat/>
+    <w:rsid w:val="002E0CE7"/>
+    <w:pPr>
+      <w:ind w:left="720"/>
+      <w:contextualSpacing/>
+    </w:pPr>
   </w:style>
 </w:styles>
 </file>
@@ -1018,6 +1357,17 @@
       <w:sz w:val="52"/>
       <w:szCs w:val="52"/>
     </w:rPr>
+  </w:style>
+  <w:style w:type="paragraph" w:styleId="Prrafodelista">
+    <w:name w:val="List Paragraph"/>
+    <w:basedOn w:val="Normal"/>
+    <w:uiPriority w:val="34"/>
+    <w:qFormat/>
+    <w:rsid w:val="002E0CE7"/>
+    <w:pPr>
+      <w:ind w:left="720"/>
+      <w:contextualSpacing/>
+    </w:pPr>
   </w:style>
 </w:styles>
 </file>

</xml_diff>